<commit_message>
Updated the ERD Diagrams. Also updated the Database Document.
</commit_message>
<xml_diff>
--- a/ReceiptRewards.Documentation/Software Design Specification.docx
+++ b/ReceiptRewards.Documentation/Software Design Specification.docx
@@ -4193,7 +4193,7 @@
         <w:t>@</w:t>
       </w:r>
       <w:r>
-        <w:t>GOTO</w:t>
+        <w:t>SEE</w:t>
       </w:r>
       <w:r>
         <w:t>:</w:t>
@@ -4220,7 +4220,7 @@
         <w:t>@</w:t>
       </w:r>
       <w:r>
-        <w:t>GOTO</w:t>
+        <w:t>SEE</w:t>
       </w:r>
       <w:r>
         <w:t>:</w:t>
@@ -4340,7 +4340,11 @@
         <w:t>The Web Services is the way that both the Phone and Admin Website performs common logic and obtains the data.</w:t>
       </w:r>
       <w:r>
-        <w:t xml:space="preserve"> The Web Services acts as our data access layer for both the client applications to be able to get data from the database. The Web Services also acts as the kickoff for the Automation Web Driver process.</w:t>
+        <w:t xml:space="preserve"> The Web Services acts as our data access layer for both the client applications to be able to get data from the database. The Web Services also acts as the kickoff </w:t>
+      </w:r>
+      <w:r>
+        <w:lastRenderedPageBreak/>
+        <w:t>for the Automation Web Driver process.</w:t>
       </w:r>
     </w:p>
     <w:p>
@@ -4349,7 +4353,6 @@
       </w:pPr>
       <w:bookmarkStart w:id="13" w:name="_Toc355692964"/>
       <w:r>
-        <w:lastRenderedPageBreak/>
         <w:t>2.</w:t>
       </w:r>
       <w:r>
@@ -4659,6 +4662,18 @@
     </w:p>
     <w:p>
       <w:pPr>
+        <w:pStyle w:val="ListParagraph"/>
+        <w:numPr>
+          <w:ilvl w:val="0"/>
+          <w:numId w:val="8"/>
+        </w:numPr>
+      </w:pPr>
+      <w:r>
+        <w:t>In the phone applications, we will create a PCL that will be referenced by the apps to incorporate a large reuse of the backend page logic.</w:t>
+      </w:r>
+    </w:p>
+    <w:p>
+      <w:pPr>
         <w:spacing w:after="200"/>
         <w:rPr>
           <w:rFonts w:asciiTheme="majorHAnsi" w:eastAsiaTheme="majorEastAsia" w:hAnsiTheme="majorHAnsi" w:cstheme="majorBidi"/>
@@ -4761,9 +4776,15 @@
     </w:p>
     <w:p>
       <w:r>
+        <w:rPr>
+          <w:highlight w:val="yellow"/>
+        </w:rPr>
         <w:t xml:space="preserve">@TODO: Implemented </w:t>
       </w:r>
       <w:r>
+        <w:rPr>
+          <w:highlight w:val="yellow"/>
+        </w:rPr>
         <w:t>during start of Construction Phase</w:t>
       </w:r>
     </w:p>
@@ -4847,10 +4868,19 @@
     </w:p>
     <w:p>
       <w:r>
+        <w:rPr>
+          <w:highlight w:val="yellow"/>
+        </w:rPr>
         <w:t xml:space="preserve">@TODO: </w:t>
       </w:r>
       <w:r>
-        <w:t xml:space="preserve">Implemented during start of Construction Phase </w:t>
+        <w:rPr>
+          <w:highlight w:val="yellow"/>
+        </w:rPr>
+        <w:t>Implemented during start of Construction Phase</w:t>
+      </w:r>
+      <w:r>
+        <w:t xml:space="preserve"> </w:t>
       </w:r>
     </w:p>
     <w:p>
@@ -4936,6 +4966,9 @@
     </w:p>
     <w:p>
       <w:r>
+        <w:rPr>
+          <w:highlight w:val="yellow"/>
+        </w:rPr>
         <w:t>@TODO: Implemented during start of Construction Phase</w:t>
       </w:r>
     </w:p>
@@ -4961,7 +4994,26 @@
     </w:p>
     <w:p>
       <w:r>
+        <w:rPr>
+          <w:highlight w:val="yellow"/>
+        </w:rPr>
         <w:t>@TODO: MVVM Diagram</w:t>
+      </w:r>
+    </w:p>
+    <w:p>
+      <w:pPr>
+        <w:pStyle w:val="Heading2"/>
+      </w:pPr>
+      <w:r>
+        <w:t>3.4 Detailed System Design</w:t>
+      </w:r>
+    </w:p>
+    <w:p>
+      <w:r>
+        <w:rPr>
+          <w:highlight w:val="yellow"/>
+        </w:rPr>
+        <w:t>@TODO</w:t>
       </w:r>
     </w:p>
     <w:p/>
@@ -5018,10 +5070,16 @@
     </w:p>
     <w:p>
       <w:r>
+        <w:rPr>
+          <w:highlight w:val="yellow"/>
+        </w:rPr>
         <w:t xml:space="preserve">@TODO: Implemented during the start of the Construction Phase. </w:t>
       </w:r>
       <w:proofErr w:type="gramStart"/>
       <w:r>
+        <w:rPr>
+          <w:highlight w:val="yellow"/>
+        </w:rPr>
         <w:t>Part of one of the iterations.</w:t>
       </w:r>
       <w:proofErr w:type="gramEnd"/>
@@ -5038,16 +5096,28 @@
     </w:p>
     <w:p>
       <w:r>
+        <w:rPr>
+          <w:highlight w:val="yellow"/>
+        </w:rPr>
         <w:t>@TODO</w:t>
       </w:r>
       <w:r>
+        <w:rPr>
+          <w:highlight w:val="yellow"/>
+        </w:rPr>
         <w:t xml:space="preserve">: Implemented during the start of the Construction Phase. </w:t>
       </w:r>
       <w:proofErr w:type="gramStart"/>
       <w:r>
+        <w:rPr>
+          <w:highlight w:val="yellow"/>
+        </w:rPr>
         <w:t>Part of one of the iterations</w:t>
       </w:r>
       <w:r>
+        <w:rPr>
+          <w:highlight w:val="yellow"/>
+        </w:rPr>
         <w:t>.</w:t>
       </w:r>
       <w:proofErr w:type="gramEnd"/>
@@ -5067,9 +5137,15 @@
     </w:p>
     <w:p>
       <w:r>
+        <w:rPr>
+          <w:highlight w:val="yellow"/>
+        </w:rPr>
         <w:t>@TODO</w:t>
       </w:r>
       <w:r>
+        <w:rPr>
+          <w:highlight w:val="yellow"/>
+        </w:rPr>
         <w:t>: Implemented during the start of the Construction Phase.</w:t>
       </w:r>
     </w:p>
@@ -5449,6 +5525,8 @@
         </w:rPr>
         <w:br w:type="page"/>
       </w:r>
+      <w:bookmarkStart w:id="32" w:name="_GoBack"/>
+      <w:bookmarkEnd w:id="32"/>
     </w:p>
     <w:p>
       <w:pPr>
@@ -6136,12 +6214,12 @@
       <w:pPr>
         <w:pStyle w:val="Heading1"/>
       </w:pPr>
-      <w:bookmarkStart w:id="32" w:name="_Toc355692983"/>
+      <w:bookmarkStart w:id="33" w:name="_Toc355692983"/>
       <w:r>
         <w:lastRenderedPageBreak/>
         <w:t>5 Design decisions and tradeoffs</w:t>
       </w:r>
-      <w:bookmarkEnd w:id="32"/>
+      <w:bookmarkEnd w:id="33"/>
     </w:p>
     <w:p>
       <w:r>
@@ -6170,11 +6248,11 @@
       <w:pPr>
         <w:pStyle w:val="Heading2"/>
       </w:pPr>
-      <w:bookmarkStart w:id="33" w:name="_Toc355692984"/>
+      <w:bookmarkStart w:id="34" w:name="_Toc355692984"/>
       <w:r>
         <w:t>5.1 Web Services</w:t>
       </w:r>
-      <w:bookmarkEnd w:id="33"/>
+      <w:bookmarkEnd w:id="34"/>
       <w:r>
         <w:t xml:space="preserve"> </w:t>
       </w:r>
@@ -6208,11 +6286,11 @@
       <w:pPr>
         <w:pStyle w:val="Heading3"/>
       </w:pPr>
-      <w:bookmarkStart w:id="34" w:name="_Toc355692985"/>
+      <w:bookmarkStart w:id="35" w:name="_Toc355692985"/>
       <w:r>
         <w:t>5.1.1 SOAP</w:t>
       </w:r>
-      <w:bookmarkEnd w:id="34"/>
+      <w:bookmarkEnd w:id="35"/>
     </w:p>
     <w:p>
       <w:r>
@@ -6253,7 +6331,7 @@
       <w:pPr>
         <w:pStyle w:val="Heading3"/>
       </w:pPr>
-      <w:bookmarkStart w:id="35" w:name="_Toc355692986"/>
+      <w:bookmarkStart w:id="36" w:name="_Toc355692986"/>
       <w:r>
         <w:t xml:space="preserve">5.1.2 </w:t>
       </w:r>
@@ -6261,7 +6339,7 @@
       <w:r>
         <w:t>RESTful</w:t>
       </w:r>
-      <w:bookmarkEnd w:id="35"/>
+      <w:bookmarkEnd w:id="36"/>
       <w:proofErr w:type="spellEnd"/>
     </w:p>
     <w:p>
@@ -6369,14 +6447,14 @@
       <w:pPr>
         <w:pStyle w:val="Heading3"/>
       </w:pPr>
-      <w:bookmarkStart w:id="36" w:name="_Toc355692987"/>
+      <w:bookmarkStart w:id="37" w:name="_Toc355692987"/>
       <w:r>
         <w:t xml:space="preserve">5.1.3 </w:t>
       </w:r>
       <w:r>
         <w:t>Decision</w:t>
       </w:r>
-      <w:bookmarkEnd w:id="36"/>
+      <w:bookmarkEnd w:id="37"/>
     </w:p>
     <w:p>
       <w:r>
@@ -6409,11 +6487,11 @@
       <w:pPr>
         <w:pStyle w:val="Heading2"/>
       </w:pPr>
-      <w:bookmarkStart w:id="37" w:name="_Toc355692988"/>
+      <w:bookmarkStart w:id="38" w:name="_Toc355692988"/>
       <w:r>
         <w:t>5.2 Mobile Cross-Platform Development</w:t>
       </w:r>
-      <w:bookmarkEnd w:id="37"/>
+      <w:bookmarkEnd w:id="38"/>
     </w:p>
     <w:p>
       <w:r>
@@ -6432,11 +6510,11 @@
       <w:pPr>
         <w:pStyle w:val="Heading3"/>
       </w:pPr>
-      <w:bookmarkStart w:id="38" w:name="_Toc355692989"/>
+      <w:bookmarkStart w:id="39" w:name="_Toc355692989"/>
       <w:r>
         <w:t>5.2.1 Hybrid App</w:t>
       </w:r>
-      <w:bookmarkEnd w:id="38"/>
+      <w:bookmarkEnd w:id="39"/>
     </w:p>
     <w:p>
       <w:r>
@@ -6496,7 +6574,7 @@
       <w:pPr>
         <w:pStyle w:val="Heading3"/>
       </w:pPr>
-      <w:bookmarkStart w:id="39" w:name="_Toc355692990"/>
+      <w:bookmarkStart w:id="40" w:name="_Toc355692990"/>
       <w:r>
         <w:lastRenderedPageBreak/>
         <w:t xml:space="preserve">5.2.2 </w:t>
@@ -6505,7 +6583,7 @@
       <w:r>
         <w:t>Xamarin</w:t>
       </w:r>
-      <w:bookmarkEnd w:id="39"/>
+      <w:bookmarkEnd w:id="40"/>
       <w:proofErr w:type="spellEnd"/>
     </w:p>
     <w:p>
@@ -6588,11 +6666,11 @@
       <w:pPr>
         <w:pStyle w:val="Heading3"/>
       </w:pPr>
-      <w:bookmarkStart w:id="40" w:name="_Toc355692991"/>
+      <w:bookmarkStart w:id="41" w:name="_Toc355692991"/>
       <w:r>
         <w:t>5.2.3 Choice</w:t>
       </w:r>
-      <w:bookmarkEnd w:id="40"/>
+      <w:bookmarkEnd w:id="41"/>
     </w:p>
     <w:p>
       <w:r>
@@ -6757,7 +6835,13 @@
         <w:t>ing</w:t>
       </w:r>
       <w:r>
-        <w:t xml:space="preserve"> 4 will call to the reverse </w:t>
+        <w:t xml:space="preserve"> </w:t>
+      </w:r>
+      <w:r>
+        <w:t>four</w:t>
+      </w:r>
+      <w:r>
+        <w:t xml:space="preserve"> will call to the reverse </w:t>
       </w:r>
       <w:r>
         <w:t>proxy</w:t>
@@ -6823,7 +6907,7 @@
           <w:szCs w:val="28"/>
         </w:rPr>
       </w:pPr>
-      <w:bookmarkStart w:id="41" w:name="_Toc355692992"/>
+      <w:bookmarkStart w:id="42" w:name="_Toc355692992"/>
       <w:r>
         <w:br w:type="page"/>
       </w:r>
@@ -6844,16 +6928,11 @@
       <w:r>
         <w:t xml:space="preserve"> for System</w:t>
       </w:r>
-      <w:bookmarkEnd w:id="41"/>
-    </w:p>
-    <w:p>
-      <w:r>
-        <w:t xml:space="preserve">Below are template files </w:t>
-      </w:r>
-      <w:bookmarkStart w:id="42" w:name="_GoBack"/>
       <w:bookmarkEnd w:id="42"/>
-      <w:r>
-        <w:t>to be used to view the syntax and design to be followed in files of a similar nature.</w:t>
+    </w:p>
+    <w:p>
+      <w:r>
+        <w:t>Below are template files to be used to view the syntax and design to be followed in files of a similar nature.</w:t>
       </w:r>
     </w:p>
     <w:p>
@@ -7965,7 +8044,7 @@
           <v:stroke joinstyle="miter"/>
           <v:path gradientshapeok="t" o:connecttype="rect"/>
         </v:shapetype>
-        <v:shape id="Text Box 56" o:spid="_x0000_s2050" type="#_x0000_t202" style="position:absolute;margin-left:1047.6pt;margin-top:0;width:118.8pt;height:31.15pt;z-index:251661312;visibility:visible;mso-position-horizontal:right;mso-position-horizontal-relative:margin;mso-position-vertical:top;mso-position-vertical-relative:bottom-margin-area;mso-width-relative:margin;mso-height-relative:margin" o:gfxdata="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" filled="f" stroked="f" strokeweight=".5pt">
+        <v:shape id="Text Box 56" o:spid="_x0000_s2050" type="#_x0000_t202" style="position:absolute;margin-left:1115.2pt;margin-top:0;width:118.8pt;height:31.15pt;z-index:251661312;visibility:visible;mso-position-horizontal:right;mso-position-horizontal-relative:margin;mso-position-vertical:top;mso-position-vertical-relative:bottom-margin-area;mso-width-relative:margin;mso-height-relative:margin" o:gfxdata="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" filled="f" stroked="f" strokeweight=".5pt">
           <v:textbox style="mso-fit-shape-to-text:t">
             <w:txbxContent>
               <w:p>
@@ -7985,7 +8064,7 @@
                   <w:rPr>
                     <w:noProof/>
                   </w:rPr>
-                  <w:t>21</w:t>
+                  <w:t>30</w:t>
                 </w:r>
                 <w:r>
                   <w:rPr>
@@ -11722,7 +11801,7 @@
 </file>
 
 <file path=customXml/itemProps2.xml><?xml version="1.0" encoding="utf-8"?>
-<ds:datastoreItem xmlns:ds="http://schemas.openxmlformats.org/officeDocument/2006/customXml" ds:itemID="{E08D6801-F32C-4CBB-8DDB-C7150D6042D1}">
+<ds:datastoreItem xmlns:ds="http://schemas.openxmlformats.org/officeDocument/2006/customXml" ds:itemID="{9F6E7FA6-FC02-43F3-B1F3-0A35835A4F91}">
   <ds:schemaRefs>
     <ds:schemaRef ds:uri="http://schemas.openxmlformats.org/officeDocument/2006/bibliography"/>
   </ds:schemaRefs>

</xml_diff>

<commit_message>
Added defect management plan and added other stuff.
</commit_message>
<xml_diff>
--- a/ReceiptRewards.Documentation/Software Design Specification.docx
+++ b/ReceiptRewards.Documentation/Software Design Specification.docx
@@ -5072,7 +5072,6 @@
       <w:pPr>
         <w:pStyle w:val="Heading4"/>
       </w:pPr>
-      <w:bookmarkStart w:id="25" w:name="_GoBack"/>
       <w:r>
         <w:rPr>
           <w:noProof/>
@@ -5120,7 +5119,6 @@
           </wp:inline>
         </w:drawing>
       </w:r>
-      <w:bookmarkEnd w:id="25"/>
       <w:r>
         <w:br w:type="page"/>
       </w:r>
@@ -5188,19 +5186,11 @@
     </w:p>
     <w:p>
       <w:pPr>
-        <w:pStyle w:val="NoSpacing"/>
-        <w:spacing w:line="360" w:lineRule="auto"/>
-      </w:pPr>
-      <w:r>
-        <w:lastRenderedPageBreak/>
-        <w:br w:type="page"/>
-      </w:r>
-    </w:p>
-    <w:p>
-      <w:pPr>
         <w:pStyle w:val="Heading1"/>
       </w:pPr>
-      <w:bookmarkStart w:id="26" w:name="_Toc355692976"/>
+      <w:bookmarkStart w:id="25" w:name="_Toc355692976"/>
+      <w:bookmarkStart w:id="26" w:name="_GoBack"/>
+      <w:bookmarkEnd w:id="26"/>
       <w:r>
         <w:lastRenderedPageBreak/>
         <w:t xml:space="preserve">4 User </w:t>
@@ -5211,7 +5201,7 @@
       <w:r>
         <w:t xml:space="preserve"> Design</w:t>
       </w:r>
-      <w:bookmarkEnd w:id="26"/>
+      <w:bookmarkEnd w:id="25"/>
     </w:p>
     <w:p>
       <w:pPr>
@@ -8072,6 +8062,120 @@
         </w:drawing>
       </w:r>
     </w:p>
+    <w:p>
+      <w:pPr>
+        <w:pStyle w:val="Heading1"/>
+      </w:pPr>
+      <w:r>
+        <w:lastRenderedPageBreak/>
+        <w:t>7 Software Analysis</w:t>
+      </w:r>
+    </w:p>
+    <w:p>
+      <w:r>
+        <w:t xml:space="preserve">This section contains areas that after researching and analysis of parts of the system, that an improvement or change in the design is needed. The reason for the change can vary for many reasons such as bugs, performance issues, code reuse, etc… </w:t>
+      </w:r>
+    </w:p>
+    <w:p>
+      <w:pPr>
+        <w:pStyle w:val="Heading2"/>
+      </w:pPr>
+      <w:r>
+        <w:t>7.1 Multiple Flows</w:t>
+      </w:r>
+    </w:p>
+    <w:p>
+      <w:r>
+        <w:rPr>
+          <w:highlight w:val="yellow"/>
+        </w:rPr>
+        <w:t>@TODO:</w:t>
+      </w:r>
+    </w:p>
+    <w:p>
+      <w:pPr>
+        <w:pStyle w:val="Heading2"/>
+      </w:pPr>
+      <w:r>
+        <w:t>7.2 Total PCL Library Integration</w:t>
+      </w:r>
+    </w:p>
+    <w:p>
+      <w:r>
+        <w:rPr>
+          <w:highlight w:val="yellow"/>
+        </w:rPr>
+        <w:t xml:space="preserve">@TODO: Added </w:t>
+      </w:r>
+      <w:proofErr w:type="spellStart"/>
+      <w:r>
+        <w:rPr>
+          <w:highlight w:val="yellow"/>
+        </w:rPr>
+        <w:t>pcl</w:t>
+      </w:r>
+      <w:proofErr w:type="spellEnd"/>
+      <w:r>
+        <w:rPr>
+          <w:highlight w:val="yellow"/>
+        </w:rPr>
+        <w:t xml:space="preserve"> to admin website for reuse</w:t>
+      </w:r>
+    </w:p>
+    <w:p>
+      <w:pPr>
+        <w:pStyle w:val="Heading2"/>
+      </w:pPr>
+      <w:r>
+        <w:t>7.3 Database Improvement</w:t>
+      </w:r>
+    </w:p>
+    <w:p>
+      <w:r>
+        <w:rPr>
+          <w:highlight w:val="yellow"/>
+        </w:rPr>
+        <w:t>@TODO: improve Database connections</w:t>
+      </w:r>
+    </w:p>
+    <w:p>
+      <w:pPr>
+        <w:pStyle w:val="Heading2"/>
+      </w:pPr>
+      <w:r>
+        <w:t>7.4 Revision Object Improvement</w:t>
+      </w:r>
+    </w:p>
+    <w:p>
+      <w:r>
+        <w:rPr>
+          <w:highlight w:val="yellow"/>
+        </w:rPr>
+        <w:t>@TODO: Took a different approach to making the revision object.</w:t>
+      </w:r>
+    </w:p>
+    <w:p>
+      <w:pPr>
+        <w:pStyle w:val="Heading2"/>
+      </w:pPr>
+      <w:r>
+        <w:t>7.4 JSON Improvement</w:t>
+      </w:r>
+    </w:p>
+    <w:p>
+      <w:r>
+        <w:rPr>
+          <w:highlight w:val="yellow"/>
+        </w:rPr>
+        <w:t>@TODO: JSON files too big.</w:t>
+      </w:r>
+    </w:p>
+    <w:p/>
+    <w:p>
+      <w:pPr>
+        <w:spacing w:after="200" w:line="276" w:lineRule="auto"/>
+      </w:pPr>
+    </w:p>
     <w:sectPr>
       <w:type w:val="continuous"/>
       <w:pgSz w:w="12240" w:h="15840"/>
@@ -8138,7 +8242,7 @@
           <v:stroke joinstyle="miter"/>
           <v:path gradientshapeok="t" o:connecttype="rect"/>
         </v:shapetype>
-        <v:shape id="Text Box 56" o:spid="_x0000_s2050" type="#_x0000_t202" style="position:absolute;margin-left:1182.8pt;margin-top:0;width:118.8pt;height:31.15pt;z-index:251661312;visibility:visible;mso-position-horizontal:right;mso-position-horizontal-relative:margin;mso-position-vertical:top;mso-position-vertical-relative:bottom-margin-area;mso-width-relative:margin;mso-height-relative:margin" o:gfxdata="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" filled="f" stroked="f" strokeweight=".5pt">
+        <v:shape id="Text Box 56" o:spid="_x0000_s2050" type="#_x0000_t202" style="position:absolute;margin-left:1250.4pt;margin-top:0;width:118.8pt;height:31.15pt;z-index:251661312;visibility:visible;mso-position-horizontal:right;mso-position-horizontal-relative:margin;mso-position-vertical:top;mso-position-vertical-relative:bottom-margin-area;mso-width-relative:margin;mso-height-relative:margin" o:gfxdata="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" filled="f" stroked="f" strokeweight=".5pt">
           <v:textbox style="mso-fit-shape-to-text:t">
             <w:txbxContent>
               <w:p>
@@ -8158,7 +8262,7 @@
                   <w:rPr>
                     <w:noProof/>
                   </w:rPr>
-                  <w:t>9</w:t>
+                  <w:t>11</w:t>
                 </w:r>
                 <w:r>
                   <w:rPr>
@@ -11895,7 +11999,7 @@
 </file>
 
 <file path=customXml/itemProps2.xml><?xml version="1.0" encoding="utf-8"?>
-<ds:datastoreItem xmlns:ds="http://schemas.openxmlformats.org/officeDocument/2006/customXml" ds:itemID="{AB81D155-92CC-4347-94CA-06C674B13F24}">
+<ds:datastoreItem xmlns:ds="http://schemas.openxmlformats.org/officeDocument/2006/customXml" ds:itemID="{4006B8C3-4F29-4F99-B031-59897588F90F}">
   <ds:schemaRefs>
     <ds:schemaRef ds:uri="http://schemas.openxmlformats.org/officeDocument/2006/bibliography"/>
   </ds:schemaRefs>

</xml_diff>